<commit_message>
add daily reward, achievement plugins, and some notes
</commit_message>
<xml_diff>
--- a/Build-Unity-To-APK-Directly.docx
+++ b/Build-Unity-To-APK-Directly.docx
@@ -1492,8 +1492,6 @@
         <w:br/>
         <w:t xml:space="preserve">    }**PACKAGING_OPTIONS****SPLITS**</w:t>
       </w:r>
-      <w:bookmarkStart w:id="0" w:name="_GoBack"/>
-      <w:bookmarkEnd w:id="0"/>
       <w:r>
         <w:rPr>
           <w:rFonts w:ascii="Consolas" w:eastAsia="Times New Roman" w:hAnsi="Consolas" w:cs="Courier New"/>
@@ -4674,6 +4672,9 @@
     </w:p>
     <w:p>
       <w:pPr>
+        <w:pBdr>
+          <w:bottom w:val="single" w:sz="6" w:space="1" w:color="auto"/>
+        </w:pBdr>
         <w:spacing w:after="0"/>
         <w:rPr>
           <w:sz w:val="28"/>
@@ -4687,12 +4688,596 @@
           <w:sz w:val="28"/>
         </w:rPr>
       </w:pPr>
-      <w:r>
-        <w:rPr>
-          <w:sz w:val="28"/>
-        </w:rPr>
-        <w:t>----------------------------------------------------------------------------------------------------</w:t>
-      </w:r>
+    </w:p>
+    <w:p>
+      <w:pPr>
+        <w:spacing w:after="0"/>
+        <w:rPr>
+          <w:sz w:val="28"/>
+        </w:rPr>
+      </w:pPr>
+      <w:r>
+        <w:rPr>
+          <w:sz w:val="28"/>
+        </w:rPr>
+        <w:t>Assets\AudienceNetwork\Editor\Android</w:t>
+      </w:r>
+      <w:r>
+        <w:rPr>
+          <w:sz w:val="28"/>
+        </w:rPr>
+        <w:t>\</w:t>
+      </w:r>
+      <w:r>
+        <w:rPr>
+          <w:sz w:val="28"/>
+        </w:rPr>
+        <w:t>DefaultAndroidManifest</w:t>
+      </w:r>
+      <w:r>
+        <w:rPr>
+          <w:sz w:val="28"/>
+        </w:rPr>
+        <w:t>.xml</w:t>
+      </w:r>
+    </w:p>
+    <w:p>
+      <w:pPr>
+        <w:spacing w:after="0"/>
+        <w:rPr>
+          <w:sz w:val="28"/>
+        </w:rPr>
+      </w:pPr>
+      <w:r>
+        <w:rPr>
+          <w:sz w:val="28"/>
+        </w:rPr>
+        <w:t xml:space="preserve"> - package name is </w:t>
+      </w:r>
+      <w:r>
+        <w:rPr>
+          <w:rFonts w:ascii="Consolas" w:eastAsia="Times New Roman" w:hAnsi="Consolas" w:cs="Courier New"/>
+          <w:color w:val="D69D85"/>
+          <w:sz w:val="24"/>
+          <w:szCs w:val="26"/>
+        </w:rPr>
+        <w:t>com.unity3d.player</w:t>
+      </w:r>
+      <w:r>
+        <w:rPr>
+          <w:sz w:val="28"/>
+        </w:rPr>
+        <w:t xml:space="preserve"> </w:t>
+      </w:r>
+    </w:p>
+    <w:p>
+      <w:pPr>
+        <w:shd w:val="clear" w:color="auto" w:fill="1E1E1E"/>
+        <w:tabs>
+          <w:tab w:val="left" w:pos="916"/>
+          <w:tab w:val="left" w:pos="1832"/>
+          <w:tab w:val="left" w:pos="2748"/>
+          <w:tab w:val="left" w:pos="3664"/>
+          <w:tab w:val="left" w:pos="4580"/>
+          <w:tab w:val="left" w:pos="5496"/>
+          <w:tab w:val="left" w:pos="6412"/>
+          <w:tab w:val="left" w:pos="7328"/>
+          <w:tab w:val="left" w:pos="8244"/>
+          <w:tab w:val="left" w:pos="9160"/>
+          <w:tab w:val="left" w:pos="10076"/>
+          <w:tab w:val="left" w:pos="10992"/>
+          <w:tab w:val="left" w:pos="11908"/>
+          <w:tab w:val="left" w:pos="12824"/>
+          <w:tab w:val="left" w:pos="13740"/>
+          <w:tab w:val="left" w:pos="14656"/>
+        </w:tabs>
+        <w:spacing w:after="0" w:line="240" w:lineRule="auto"/>
+        <w:rPr>
+          <w:rFonts w:ascii="Consolas" w:eastAsia="Times New Roman" w:hAnsi="Consolas" w:cs="Courier New"/>
+          <w:color w:val="DCDCDC"/>
+          <w:sz w:val="24"/>
+          <w:szCs w:val="26"/>
+        </w:rPr>
+      </w:pPr>
+      <w:r>
+        <w:rPr>
+          <w:rFonts w:ascii="Consolas" w:eastAsia="Times New Roman" w:hAnsi="Consolas" w:cs="Courier New"/>
+          <w:color w:val="E8BF6A"/>
+          <w:sz w:val="24"/>
+          <w:szCs w:val="26"/>
+        </w:rPr>
+        <w:t>&lt;manifest</w:t>
+      </w:r>
+      <w:r>
+        <w:rPr>
+          <w:rFonts w:ascii="Consolas" w:eastAsia="Times New Roman" w:hAnsi="Consolas" w:cs="Courier New"/>
+          <w:color w:val="E8BF6A"/>
+          <w:sz w:val="24"/>
+          <w:szCs w:val="26"/>
+        </w:rPr>
+        <w:br/>
+        <w:t xml:space="preserve">    </w:t>
+      </w:r>
+      <w:r>
+        <w:rPr>
+          <w:rFonts w:ascii="Consolas" w:eastAsia="Times New Roman" w:hAnsi="Consolas" w:cs="Courier New"/>
+          <w:color w:val="BABABA"/>
+          <w:sz w:val="24"/>
+          <w:szCs w:val="26"/>
+        </w:rPr>
+        <w:t>xmlns:android</w:t>
+      </w:r>
+      <w:r>
+        <w:rPr>
+          <w:rFonts w:ascii="Consolas" w:eastAsia="Times New Roman" w:hAnsi="Consolas" w:cs="Courier New"/>
+          <w:color w:val="D69D85"/>
+          <w:sz w:val="24"/>
+          <w:szCs w:val="26"/>
+        </w:rPr>
+        <w:t>="http://schemas.android.com/apk/res/android"</w:t>
+      </w:r>
+      <w:r>
+        <w:rPr>
+          <w:rFonts w:ascii="Consolas" w:eastAsia="Times New Roman" w:hAnsi="Consolas" w:cs="Courier New"/>
+          <w:color w:val="D69D85"/>
+          <w:sz w:val="24"/>
+          <w:szCs w:val="26"/>
+        </w:rPr>
+        <w:br/>
+        <w:t xml:space="preserve">    </w:t>
+      </w:r>
+      <w:r>
+        <w:rPr>
+          <w:rFonts w:ascii="Consolas" w:eastAsia="Times New Roman" w:hAnsi="Consolas" w:cs="Courier New"/>
+          <w:color w:val="BABABA"/>
+          <w:sz w:val="24"/>
+          <w:szCs w:val="26"/>
+        </w:rPr>
+        <w:t>package</w:t>
+      </w:r>
+      <w:r>
+        <w:rPr>
+          <w:rFonts w:ascii="Consolas" w:eastAsia="Times New Roman" w:hAnsi="Consolas" w:cs="Courier New"/>
+          <w:color w:val="D69D85"/>
+          <w:sz w:val="24"/>
+          <w:szCs w:val="26"/>
+        </w:rPr>
+        <w:t>="com.unity3d.player"</w:t>
+      </w:r>
+      <w:r>
+        <w:rPr>
+          <w:rFonts w:ascii="Consolas" w:eastAsia="Times New Roman" w:hAnsi="Consolas" w:cs="Courier New"/>
+          <w:color w:val="D69D85"/>
+          <w:sz w:val="24"/>
+          <w:szCs w:val="26"/>
+        </w:rPr>
+        <w:br/>
+        <w:t xml:space="preserve">    </w:t>
+      </w:r>
+      <w:r>
+        <w:rPr>
+          <w:rFonts w:ascii="Consolas" w:eastAsia="Times New Roman" w:hAnsi="Consolas" w:cs="Courier New"/>
+          <w:color w:val="BABABA"/>
+          <w:sz w:val="24"/>
+          <w:szCs w:val="26"/>
+        </w:rPr>
+        <w:t>android:installLocation</w:t>
+      </w:r>
+      <w:r>
+        <w:rPr>
+          <w:rFonts w:ascii="Consolas" w:eastAsia="Times New Roman" w:hAnsi="Consolas" w:cs="Courier New"/>
+          <w:color w:val="D69D85"/>
+          <w:sz w:val="24"/>
+          <w:szCs w:val="26"/>
+        </w:rPr>
+        <w:t>="preferExternal"</w:t>
+      </w:r>
+      <w:r>
+        <w:rPr>
+          <w:rFonts w:ascii="Consolas" w:eastAsia="Times New Roman" w:hAnsi="Consolas" w:cs="Courier New"/>
+          <w:color w:val="D69D85"/>
+          <w:sz w:val="24"/>
+          <w:szCs w:val="26"/>
+        </w:rPr>
+        <w:br/>
+        <w:t xml:space="preserve">    </w:t>
+      </w:r>
+      <w:r>
+        <w:rPr>
+          <w:rFonts w:ascii="Consolas" w:eastAsia="Times New Roman" w:hAnsi="Consolas" w:cs="Courier New"/>
+          <w:color w:val="BABABA"/>
+          <w:sz w:val="24"/>
+          <w:szCs w:val="26"/>
+        </w:rPr>
+        <w:t>android:versionCode</w:t>
+      </w:r>
+      <w:r>
+        <w:rPr>
+          <w:rFonts w:ascii="Consolas" w:eastAsia="Times New Roman" w:hAnsi="Consolas" w:cs="Courier New"/>
+          <w:color w:val="D69D85"/>
+          <w:sz w:val="24"/>
+          <w:szCs w:val="26"/>
+        </w:rPr>
+        <w:t>="1"</w:t>
+      </w:r>
+      <w:r>
+        <w:rPr>
+          <w:rFonts w:ascii="Consolas" w:eastAsia="Times New Roman" w:hAnsi="Consolas" w:cs="Courier New"/>
+          <w:color w:val="D69D85"/>
+          <w:sz w:val="24"/>
+          <w:szCs w:val="26"/>
+        </w:rPr>
+        <w:br/>
+        <w:t xml:space="preserve">    </w:t>
+      </w:r>
+      <w:r>
+        <w:rPr>
+          <w:rFonts w:ascii="Consolas" w:eastAsia="Times New Roman" w:hAnsi="Consolas" w:cs="Courier New"/>
+          <w:color w:val="BABABA"/>
+          <w:sz w:val="24"/>
+          <w:szCs w:val="26"/>
+        </w:rPr>
+        <w:t>android:versionName</w:t>
+      </w:r>
+      <w:r>
+        <w:rPr>
+          <w:rFonts w:ascii="Consolas" w:eastAsia="Times New Roman" w:hAnsi="Consolas" w:cs="Courier New"/>
+          <w:color w:val="D69D85"/>
+          <w:sz w:val="24"/>
+          <w:szCs w:val="26"/>
+        </w:rPr>
+        <w:t>="1.0"</w:t>
+      </w:r>
+      <w:r>
+        <w:rPr>
+          <w:rFonts w:ascii="Consolas" w:eastAsia="Times New Roman" w:hAnsi="Consolas" w:cs="Courier New"/>
+          <w:color w:val="E8BF6A"/>
+          <w:sz w:val="24"/>
+          <w:szCs w:val="26"/>
+        </w:rPr>
+        <w:t>&gt;</w:t>
+      </w:r>
+    </w:p>
+    <w:p>
+      <w:pPr>
+        <w:spacing w:after="0"/>
+        <w:rPr>
+          <w:sz w:val="28"/>
+        </w:rPr>
+      </w:pPr>
+    </w:p>
+    <w:p>
+      <w:pPr>
+        <w:spacing w:after="0"/>
+        <w:rPr>
+          <w:sz w:val="28"/>
+        </w:rPr>
+      </w:pPr>
+      <w:r>
+        <w:rPr>
+          <w:sz w:val="28"/>
+        </w:rPr>
+        <w:t>Assets\AppLovinSdk\Plugins</w:t>
+      </w:r>
+      <w:r>
+        <w:rPr>
+          <w:sz w:val="28"/>
+        </w:rPr>
+        <w:t>\</w:t>
+      </w:r>
+      <w:r>
+        <w:rPr>
+          <w:sz w:val="28"/>
+        </w:rPr>
+        <w:t>Android\</w:t>
+      </w:r>
+      <w:r>
+        <w:rPr>
+          <w:sz w:val="28"/>
+        </w:rPr>
+        <w:t>AndroidManifest</w:t>
+      </w:r>
+      <w:r>
+        <w:rPr>
+          <w:sz w:val="28"/>
+        </w:rPr>
+        <w:t>.xml</w:t>
+      </w:r>
+    </w:p>
+    <w:p>
+      <w:pPr>
+        <w:spacing w:after="0"/>
+        <w:ind w:firstLine="720"/>
+        <w:rPr>
+          <w:sz w:val="28"/>
+        </w:rPr>
+      </w:pPr>
+      <w:r>
+        <w:rPr>
+          <w:sz w:val="28"/>
+        </w:rPr>
+        <w:t>- Add applovin key</w:t>
+      </w:r>
+    </w:p>
+    <w:p>
+      <w:pPr>
+        <w:shd w:val="clear" w:color="auto" w:fill="1E1E1E"/>
+        <w:tabs>
+          <w:tab w:val="left" w:pos="916"/>
+          <w:tab w:val="left" w:pos="1832"/>
+          <w:tab w:val="left" w:pos="2748"/>
+          <w:tab w:val="left" w:pos="3664"/>
+          <w:tab w:val="left" w:pos="4580"/>
+          <w:tab w:val="left" w:pos="5496"/>
+          <w:tab w:val="left" w:pos="6412"/>
+          <w:tab w:val="left" w:pos="7328"/>
+          <w:tab w:val="left" w:pos="8244"/>
+          <w:tab w:val="left" w:pos="9160"/>
+          <w:tab w:val="left" w:pos="10076"/>
+          <w:tab w:val="left" w:pos="10992"/>
+          <w:tab w:val="left" w:pos="11908"/>
+          <w:tab w:val="left" w:pos="12824"/>
+          <w:tab w:val="left" w:pos="13740"/>
+          <w:tab w:val="left" w:pos="14656"/>
+        </w:tabs>
+        <w:spacing w:after="0" w:line="240" w:lineRule="auto"/>
+        <w:rPr>
+          <w:rFonts w:ascii="Consolas" w:eastAsia="Times New Roman" w:hAnsi="Consolas" w:cs="Courier New"/>
+          <w:color w:val="DCDCDC"/>
+          <w:sz w:val="24"/>
+          <w:szCs w:val="26"/>
+        </w:rPr>
+      </w:pPr>
+      <w:r>
+        <w:rPr>
+          <w:rFonts w:ascii="Consolas" w:eastAsia="Times New Roman" w:hAnsi="Consolas" w:cs="Courier New"/>
+          <w:color w:val="E8BF6A"/>
+          <w:sz w:val="24"/>
+          <w:szCs w:val="26"/>
+        </w:rPr>
+        <w:t>&lt;?</w:t>
+      </w:r>
+      <w:r>
+        <w:rPr>
+          <w:rFonts w:ascii="Consolas" w:eastAsia="Times New Roman" w:hAnsi="Consolas" w:cs="Courier New"/>
+          <w:color w:val="BABABA"/>
+          <w:sz w:val="24"/>
+          <w:szCs w:val="26"/>
+        </w:rPr>
+        <w:t>xml version</w:t>
+      </w:r>
+      <w:r>
+        <w:rPr>
+          <w:rFonts w:ascii="Consolas" w:eastAsia="Times New Roman" w:hAnsi="Consolas" w:cs="Courier New"/>
+          <w:color w:val="D69D85"/>
+          <w:sz w:val="24"/>
+          <w:szCs w:val="26"/>
+        </w:rPr>
+        <w:t xml:space="preserve">="1.0" </w:t>
+      </w:r>
+      <w:r>
+        <w:rPr>
+          <w:rFonts w:ascii="Consolas" w:eastAsia="Times New Roman" w:hAnsi="Consolas" w:cs="Courier New"/>
+          <w:color w:val="BABABA"/>
+          <w:sz w:val="24"/>
+          <w:szCs w:val="26"/>
+        </w:rPr>
+        <w:t>encoding</w:t>
+      </w:r>
+      <w:r>
+        <w:rPr>
+          <w:rFonts w:ascii="Consolas" w:eastAsia="Times New Roman" w:hAnsi="Consolas" w:cs="Courier New"/>
+          <w:color w:val="D69D85"/>
+          <w:sz w:val="24"/>
+          <w:szCs w:val="26"/>
+        </w:rPr>
+        <w:t>="utf-8"</w:t>
+      </w:r>
+      <w:r>
+        <w:rPr>
+          <w:rFonts w:ascii="Consolas" w:eastAsia="Times New Roman" w:hAnsi="Consolas" w:cs="Courier New"/>
+          <w:color w:val="E8BF6A"/>
+          <w:sz w:val="24"/>
+          <w:szCs w:val="26"/>
+        </w:rPr>
+        <w:t>?&gt;</w:t>
+      </w:r>
+      <w:r>
+        <w:rPr>
+          <w:rFonts w:ascii="Consolas" w:eastAsia="Times New Roman" w:hAnsi="Consolas" w:cs="Courier New"/>
+          <w:color w:val="E8BF6A"/>
+          <w:sz w:val="24"/>
+          <w:szCs w:val="26"/>
+        </w:rPr>
+        <w:br/>
+        <w:t xml:space="preserve">&lt;manifest </w:t>
+      </w:r>
+      <w:r>
+        <w:rPr>
+          <w:rFonts w:ascii="Consolas" w:eastAsia="Times New Roman" w:hAnsi="Consolas" w:cs="Courier New"/>
+          <w:color w:val="BABABA"/>
+          <w:sz w:val="24"/>
+          <w:szCs w:val="26"/>
+        </w:rPr>
+        <w:t>xmlns:android</w:t>
+      </w:r>
+      <w:r>
+        <w:rPr>
+          <w:rFonts w:ascii="Consolas" w:eastAsia="Times New Roman" w:hAnsi="Consolas" w:cs="Courier New"/>
+          <w:color w:val="D69D85"/>
+          <w:sz w:val="24"/>
+          <w:szCs w:val="26"/>
+        </w:rPr>
+        <w:t xml:space="preserve">="http://schemas.android.com/apk/res/android" </w:t>
+      </w:r>
+      <w:r>
+        <w:rPr>
+          <w:rFonts w:ascii="Consolas" w:eastAsia="Times New Roman" w:hAnsi="Consolas" w:cs="Courier New"/>
+          <w:color w:val="BABABA"/>
+          <w:sz w:val="24"/>
+          <w:szCs w:val="26"/>
+        </w:rPr>
+        <w:t>package</w:t>
+      </w:r>
+      <w:r>
+        <w:rPr>
+          <w:rFonts w:ascii="Consolas" w:eastAsia="Times New Roman" w:hAnsi="Consolas" w:cs="Courier New"/>
+          <w:color w:val="D69D85"/>
+          <w:sz w:val="24"/>
+          <w:szCs w:val="26"/>
+        </w:rPr>
+        <w:t>="</w:t>
+      </w:r>
+      <w:bookmarkStart w:id="0" w:name="_GoBack"/>
+      <w:r>
+        <w:rPr>
+          <w:rFonts w:ascii="Consolas" w:eastAsia="Times New Roman" w:hAnsi="Consolas" w:cs="Courier New"/>
+          <w:color w:val="D69D85"/>
+          <w:sz w:val="24"/>
+          <w:szCs w:val="26"/>
+        </w:rPr>
+        <w:t>com.xgame.spingo</w:t>
+      </w:r>
+      <w:bookmarkEnd w:id="0"/>
+      <w:r>
+        <w:rPr>
+          <w:rFonts w:ascii="Consolas" w:eastAsia="Times New Roman" w:hAnsi="Consolas" w:cs="Courier New"/>
+          <w:color w:val="D69D85"/>
+          <w:sz w:val="24"/>
+          <w:szCs w:val="26"/>
+        </w:rPr>
+        <w:t>"</w:t>
+      </w:r>
+      <w:r>
+        <w:rPr>
+          <w:rFonts w:ascii="Consolas" w:eastAsia="Times New Roman" w:hAnsi="Consolas" w:cs="Courier New"/>
+          <w:color w:val="E8BF6A"/>
+          <w:sz w:val="24"/>
+          <w:szCs w:val="26"/>
+        </w:rPr>
+        <w:t>&gt;</w:t>
+      </w:r>
+      <w:r>
+        <w:rPr>
+          <w:rFonts w:ascii="Consolas" w:eastAsia="Times New Roman" w:hAnsi="Consolas" w:cs="Courier New"/>
+          <w:color w:val="E8BF6A"/>
+          <w:sz w:val="24"/>
+          <w:szCs w:val="26"/>
+        </w:rPr>
+        <w:br/>
+        <w:t xml:space="preserve">    &lt;application&gt;</w:t>
+      </w:r>
+      <w:r>
+        <w:rPr>
+          <w:rFonts w:ascii="Consolas" w:eastAsia="Times New Roman" w:hAnsi="Consolas" w:cs="Courier New"/>
+          <w:color w:val="E8BF6A"/>
+          <w:sz w:val="24"/>
+          <w:szCs w:val="26"/>
+        </w:rPr>
+        <w:br/>
+        <w:t xml:space="preserve">        &lt;meta-data</w:t>
+      </w:r>
+      <w:r>
+        <w:rPr>
+          <w:rFonts w:ascii="Consolas" w:eastAsia="Times New Roman" w:hAnsi="Consolas" w:cs="Courier New"/>
+          <w:color w:val="E8BF6A"/>
+          <w:sz w:val="24"/>
+          <w:szCs w:val="26"/>
+        </w:rPr>
+        <w:br/>
+        <w:t xml:space="preserve">            </w:t>
+      </w:r>
+      <w:r>
+        <w:rPr>
+          <w:rFonts w:ascii="Consolas" w:eastAsia="Times New Roman" w:hAnsi="Consolas" w:cs="Courier New"/>
+          <w:color w:val="BABABA"/>
+          <w:sz w:val="24"/>
+          <w:szCs w:val="26"/>
+        </w:rPr>
+        <w:t>android:name</w:t>
+      </w:r>
+      <w:r>
+        <w:rPr>
+          <w:rFonts w:ascii="Consolas" w:eastAsia="Times New Roman" w:hAnsi="Consolas" w:cs="Courier New"/>
+          <w:color w:val="D69D85"/>
+          <w:sz w:val="24"/>
+          <w:szCs w:val="26"/>
+        </w:rPr>
+        <w:t>="applovin.sdk.key"</w:t>
+      </w:r>
+      <w:r>
+        <w:rPr>
+          <w:rFonts w:ascii="Consolas" w:eastAsia="Times New Roman" w:hAnsi="Consolas" w:cs="Courier New"/>
+          <w:color w:val="D69D85"/>
+          <w:sz w:val="24"/>
+          <w:szCs w:val="26"/>
+        </w:rPr>
+        <w:br/>
+        <w:t xml:space="preserve">            </w:t>
+      </w:r>
+      <w:r>
+        <w:rPr>
+          <w:rFonts w:ascii="Consolas" w:eastAsia="Times New Roman" w:hAnsi="Consolas" w:cs="Courier New"/>
+          <w:color w:val="BABABA"/>
+          <w:sz w:val="24"/>
+          <w:szCs w:val="26"/>
+        </w:rPr>
+        <w:t>android:value</w:t>
+      </w:r>
+      <w:r>
+        <w:rPr>
+          <w:rFonts w:ascii="Consolas" w:eastAsia="Times New Roman" w:hAnsi="Consolas" w:cs="Courier New"/>
+          <w:color w:val="D69D85"/>
+          <w:sz w:val="24"/>
+          <w:szCs w:val="26"/>
+        </w:rPr>
+        <w:t xml:space="preserve">="AFnm0QSLh8Xyt7yzuyD1hoB8L0dFN2OrEBTT81F9hi8-J7JiaF_f67k8vhsJo_aekXTz0GqIeOqxXCWK8s7Tlb" </w:t>
+      </w:r>
+      <w:r>
+        <w:rPr>
+          <w:rFonts w:ascii="Consolas" w:eastAsia="Times New Roman" w:hAnsi="Consolas" w:cs="Courier New"/>
+          <w:color w:val="E8BF6A"/>
+          <w:sz w:val="24"/>
+          <w:szCs w:val="26"/>
+        </w:rPr>
+        <w:t>/&gt;</w:t>
+      </w:r>
+      <w:r>
+        <w:rPr>
+          <w:rFonts w:ascii="Consolas" w:eastAsia="Times New Roman" w:hAnsi="Consolas" w:cs="Courier New"/>
+          <w:color w:val="E8BF6A"/>
+          <w:sz w:val="24"/>
+          <w:szCs w:val="26"/>
+        </w:rPr>
+        <w:br/>
+        <w:t xml:space="preserve">    &lt;/application&gt;</w:t>
+      </w:r>
+      <w:r>
+        <w:rPr>
+          <w:rFonts w:ascii="Consolas" w:eastAsia="Times New Roman" w:hAnsi="Consolas" w:cs="Courier New"/>
+          <w:color w:val="E8BF6A"/>
+          <w:sz w:val="24"/>
+          <w:szCs w:val="26"/>
+        </w:rPr>
+        <w:br/>
+        <w:t>&lt;/manifest&gt;</w:t>
+      </w:r>
+    </w:p>
+    <w:p>
+      <w:pPr>
+        <w:spacing w:after="0"/>
+        <w:rPr>
+          <w:sz w:val="28"/>
+        </w:rPr>
+      </w:pPr>
+    </w:p>
+    <w:p>
+      <w:pPr>
+        <w:spacing w:after="0"/>
+        <w:rPr>
+          <w:sz w:val="28"/>
+        </w:rPr>
+      </w:pPr>
     </w:p>
     <w:sectPr>
       <w:pgSz w:w="12240" w:h="15840"/>
@@ -4721,7 +5306,7 @@
       </w:pPr>
     </w:pPrDefault>
   </w:docDefaults>
-  <w:latentStyles w:defLockedState="0" w:defUIPriority="99" w:defSemiHidden="0" w:defUnhideWhenUsed="0" w:defQFormat="0" w:count="375">
+  <w:latentStyles w:defLockedState="0" w:defUIPriority="99" w:defSemiHidden="0" w:defUnhideWhenUsed="0" w:defQFormat="0" w:count="376">
     <w:lsdException w:name="Normal" w:uiPriority="0" w:qFormat="1"/>
     <w:lsdException w:name="heading 1" w:uiPriority="9" w:qFormat="1"/>
     <w:lsdException w:name="heading 2" w:semiHidden="1" w:uiPriority="9" w:unhideWhenUsed="1" w:qFormat="1"/>
@@ -4827,7 +5412,6 @@
     <w:lsdException w:name="HTML Sample" w:semiHidden="1" w:unhideWhenUsed="1"/>
     <w:lsdException w:name="HTML Typewriter" w:semiHidden="1" w:unhideWhenUsed="1"/>
     <w:lsdException w:name="HTML Variable" w:semiHidden="1" w:unhideWhenUsed="1"/>
-    <w:lsdException w:name="Normal Table" w:semiHidden="1" w:unhideWhenUsed="1"/>
     <w:lsdException w:name="annotation subject" w:semiHidden="1" w:unhideWhenUsed="1"/>
     <w:lsdException w:name="No List" w:semiHidden="1" w:unhideWhenUsed="1"/>
     <w:lsdException w:name="Outline List 1" w:semiHidden="1" w:unhideWhenUsed="1"/>
@@ -4874,10 +5458,8 @@
     <w:lsdException w:name="Table Subtle 2" w:semiHidden="1" w:unhideWhenUsed="1"/>
     <w:lsdException w:name="Table Web 1" w:semiHidden="1" w:unhideWhenUsed="1"/>
     <w:lsdException w:name="Table Web 2" w:semiHidden="1" w:unhideWhenUsed="1"/>
-    <w:lsdException w:name="Table Web 3" w:semiHidden="1" w:unhideWhenUsed="1"/>
     <w:lsdException w:name="Balloon Text" w:semiHidden="1" w:unhideWhenUsed="1"/>
     <w:lsdException w:name="Table Grid" w:uiPriority="39"/>
-    <w:lsdException w:name="Table Theme" w:semiHidden="1" w:unhideWhenUsed="1"/>
     <w:lsdException w:name="Placeholder Text" w:semiHidden="1"/>
     <w:lsdException w:name="No Spacing" w:uiPriority="1" w:qFormat="1"/>
     <w:lsdException w:name="Light Shading" w:uiPriority="60"/>
@@ -5097,6 +5679,7 @@
     <w:lsdException w:name="Smart Hyperlink" w:semiHidden="1" w:unhideWhenUsed="1"/>
     <w:lsdException w:name="Hashtag" w:semiHidden="1" w:unhideWhenUsed="1"/>
     <w:lsdException w:name="Unresolved Mention" w:semiHidden="1" w:unhideWhenUsed="1"/>
+    <w:lsdException w:name="Smart Link" w:semiHidden="1" w:unhideWhenUsed="1"/>
   </w:latentStyles>
   <w:style w:type="paragraph" w:default="1" w:styleId="Normal">
     <w:name w:val="Normal"/>

</xml_diff>